<commit_message>
Units / Buildings - Specification
+ updated specifications
</commit_message>
<xml_diff>
--- a/DisciplesBattleSimulator/src/buildings/data/Specyfikacja - Budynki i miasta.docx
+++ b/DisciplesBattleSimulator/src/buildings/data/Specyfikacja - Budynki i miasta.docx
@@ -31,65 +31,152 @@
       <w:r>
         <w:t>Rózgi</w:t>
       </w:r>
-    </w:p>
-    <w:p>
-      <w:pPr>
-        <w:pStyle w:val="ListParagraph"/>
-        <w:numPr>
-          <w:ilvl w:val="2"/>
-          <w:numId w:val="1"/>
-        </w:numPr>
-      </w:pPr>
-      <w:r>
-        <w:t>Kupowanie rózg = wyrzucić bohaterów od nich,</w:t>
-      </w:r>
-    </w:p>
-    <w:p>
-      <w:pPr>
-        <w:pStyle w:val="ListParagraph"/>
-        <w:numPr>
-          <w:ilvl w:val="2"/>
-          <w:numId w:val="1"/>
-        </w:numPr>
-      </w:pPr>
-      <w:r>
-        <w:t>Możliwość przypięcia strażnika do rózgi</w:t>
-      </w:r>
-    </w:p>
-    <w:p>
-      <w:pPr>
-        <w:pStyle w:val="ListParagraph"/>
-        <w:numPr>
-          <w:ilvl w:val="1"/>
-          <w:numId w:val="1"/>
-        </w:numPr>
-      </w:pPr>
-      <w:r>
-        <w:t>Budynki z wyższych poziomów wymagają many,</w:t>
-      </w:r>
-    </w:p>
-    <w:p>
-      <w:pPr>
-        <w:pStyle w:val="ListParagraph"/>
-        <w:numPr>
-          <w:ilvl w:val="0"/>
-          <w:numId w:val="1"/>
-        </w:numPr>
-      </w:pPr>
-      <w:r>
-        <w:t>Do zrobienia</w:t>
-      </w:r>
-    </w:p>
-    <w:p>
-      <w:pPr>
-        <w:pStyle w:val="ListParagraph"/>
-        <w:numPr>
-          <w:ilvl w:val="1"/>
-          <w:numId w:val="1"/>
-        </w:numPr>
-      </w:pPr>
+      <w:r>
+        <w:t xml:space="preserve"> -&gt; </w:t>
+      </w:r>
+      <w:r>
+        <w:t>Totemy</w:t>
+      </w:r>
       <w:bookmarkStart w:id="0" w:name="_GoBack"/>
       <w:bookmarkEnd w:id="0"/>
+    </w:p>
+    <w:p>
+      <w:pPr>
+        <w:pStyle w:val="ListParagraph"/>
+        <w:numPr>
+          <w:ilvl w:val="2"/>
+          <w:numId w:val="1"/>
+        </w:numPr>
+      </w:pPr>
+      <w:r>
+        <w:t xml:space="preserve">Kupowanie </w:t>
+      </w:r>
+      <w:r>
+        <w:t>totemów</w:t>
+      </w:r>
+      <w:r>
+        <w:t xml:space="preserve">, </w:t>
+      </w:r>
+    </w:p>
+    <w:p>
+      <w:pPr>
+        <w:pStyle w:val="ListParagraph"/>
+        <w:numPr>
+          <w:ilvl w:val="2"/>
+          <w:numId w:val="1"/>
+        </w:numPr>
+      </w:pPr>
+      <w:r>
+        <w:t>W</w:t>
+      </w:r>
+      <w:r>
+        <w:t xml:space="preserve">yrzucić bohaterów od </w:t>
+      </w:r>
+      <w:r>
+        <w:t>rózg</w:t>
+      </w:r>
+      <w:r>
+        <w:t>,</w:t>
+      </w:r>
+    </w:p>
+    <w:p>
+      <w:pPr>
+        <w:pStyle w:val="ListParagraph"/>
+        <w:numPr>
+          <w:ilvl w:val="2"/>
+          <w:numId w:val="1"/>
+        </w:numPr>
+      </w:pPr>
+      <w:r>
+        <w:t xml:space="preserve">Możliwość przypięcia strażnika do </w:t>
+      </w:r>
+      <w:r>
+        <w:t>totemu</w:t>
+      </w:r>
+    </w:p>
+    <w:p>
+      <w:pPr>
+        <w:pStyle w:val="ListParagraph"/>
+        <w:numPr>
+          <w:ilvl w:val="3"/>
+          <w:numId w:val="1"/>
+        </w:numPr>
+      </w:pPr>
+      <w:r>
+        <w:t>Może levelować,</w:t>
+      </w:r>
+    </w:p>
+    <w:p>
+      <w:pPr>
+        <w:pStyle w:val="ListParagraph"/>
+        <w:numPr>
+          <w:ilvl w:val="3"/>
+          <w:numId w:val="1"/>
+        </w:numPr>
+      </w:pPr>
+      <w:r>
+        <w:t xml:space="preserve">Pochłania </w:t>
+      </w:r>
+      <w:r>
+        <w:t xml:space="preserve">niewielką </w:t>
+      </w:r>
+      <w:r>
+        <w:t>część many ze źródła</w:t>
+      </w:r>
+      <w:r>
+        <w:t>,</w:t>
+      </w:r>
+    </w:p>
+    <w:p>
+      <w:pPr>
+        <w:pStyle w:val="ListParagraph"/>
+        <w:numPr>
+          <w:ilvl w:val="3"/>
+          <w:numId w:val="1"/>
+        </w:numPr>
+      </w:pPr>
+      <w:r>
+        <w:t>Atakuje wszystko co podejdzie zbyt blisko r</w:t>
+      </w:r>
+      <w:r>
+        <w:t>ó</w:t>
+      </w:r>
+      <w:r>
+        <w:t>zgi,</w:t>
+      </w:r>
+    </w:p>
+    <w:p>
+      <w:pPr>
+        <w:pStyle w:val="ListParagraph"/>
+        <w:numPr>
+          <w:ilvl w:val="1"/>
+          <w:numId w:val="1"/>
+        </w:numPr>
+      </w:pPr>
+      <w:r>
+        <w:t>Budynki z wyższych poziomów wymagają many,</w:t>
+      </w:r>
+    </w:p>
+    <w:p>
+      <w:pPr>
+        <w:pStyle w:val="ListParagraph"/>
+        <w:numPr>
+          <w:ilvl w:val="0"/>
+          <w:numId w:val="1"/>
+        </w:numPr>
+      </w:pPr>
+      <w:r>
+        <w:t>Do zrobienia</w:t>
+      </w:r>
+    </w:p>
+    <w:p>
+      <w:pPr>
+        <w:pStyle w:val="ListParagraph"/>
+        <w:numPr>
+          <w:ilvl w:val="1"/>
+          <w:numId w:val="1"/>
+        </w:numPr>
+      </w:pPr>
     </w:p>
     <w:sectPr>
       <w:pgSz w:w="11906" w:h="16838"/>
@@ -143,7 +230,7 @@
         <w:rFonts w:ascii="Wingdings" w:hAnsi="Wingdings" w:hint="default"/>
       </w:rPr>
     </w:lvl>
-    <w:lvl w:ilvl="3" w:tplc="04150001" w:tentative="1">
+    <w:lvl w:ilvl="3" w:tplc="04150001">
       <w:start w:val="1"/>
       <w:numFmt w:val="bullet"/>
       <w:lvlText w:val=""/>

</xml_diff>